<commit_message>
bug fix on delta
</commit_message>
<xml_diff>
--- a/docs/istruzioni_utilizzo_bozza.docx
+++ b/docs/istruzioni_utilizzo_bozza.docx
@@ -1056,15 +1056,31 @@
     <w:p>
       <w:pPr>
         <w:rPr>
-          <w:lang w:val="en-US"/>
-        </w:rPr>
-      </w:pPr>
-      <w:r>
-        <w:rPr>
-          <w:lang w:val="en-US"/>
-        </w:rPr>
-        <w:t>Synch issues</w:t>
-      </w:r>
+          <w:lang w:val="it-IT"/>
+        </w:rPr>
+      </w:pPr>
+      <w:proofErr w:type="spellStart"/>
+      <w:r>
+        <w:rPr>
+          <w:lang w:val="it-IT"/>
+        </w:rPr>
+        <w:t>Synch</w:t>
+      </w:r>
+      <w:proofErr w:type="spellEnd"/>
+      <w:r>
+        <w:rPr>
+          <w:lang w:val="it-IT"/>
+        </w:rPr>
+        <w:t xml:space="preserve"> </w:t>
+      </w:r>
+      <w:proofErr w:type="spellStart"/>
+      <w:r>
+        <w:rPr>
+          <w:lang w:val="it-IT"/>
+        </w:rPr>
+        <w:t>issues</w:t>
+      </w:r>
+      <w:proofErr w:type="spellEnd"/>
     </w:p>
     <w:p>
       <w:pPr>
@@ -1117,19 +1133,19 @@
           <w:sz w:val="18"/>
           <w:szCs w:val="18"/>
           <w:highlight w:val="black"/>
-          <w:lang w:val="it-IT"/>
-        </w:rPr>
-      </w:pPr>
-      <w:proofErr w:type="spellStart"/>
-      <w:r>
-        <w:rPr>
-          <w:rFonts w:ascii="Menlo" w:hAnsi="Menlo" w:cs="Menlo"/>
-          <w:color w:val="FFFFFF" w:themeColor="background1"/>
-          <w:kern w:val="0"/>
-          <w:sz w:val="18"/>
-          <w:szCs w:val="18"/>
-          <w:highlight w:val="black"/>
-          <w:lang w:val="it-IT"/>
+          <w:lang w:val="en-US"/>
+        </w:rPr>
+      </w:pPr>
+      <w:proofErr w:type="spellStart"/>
+      <w:r>
+        <w:rPr>
+          <w:rFonts w:ascii="Menlo" w:hAnsi="Menlo" w:cs="Menlo"/>
+          <w:color w:val="FFFFFF" w:themeColor="background1"/>
+          <w:kern w:val="0"/>
+          <w:sz w:val="18"/>
+          <w:szCs w:val="18"/>
+          <w:highlight w:val="black"/>
+          <w:lang w:val="en-US"/>
         </w:rPr>
         <w:t>scp</w:t>
       </w:r>
@@ -1142,20 +1158,70 @@
           <w:sz w:val="18"/>
           <w:szCs w:val="18"/>
           <w:highlight w:val="black"/>
-          <w:lang w:val="it-IT"/>
-        </w:rPr>
-        <w:t xml:space="preserve"> -r luigi.petrucco@10.0.0.7:/myshare/cantieri/exports/exported_da2023-12-01-a-2024-06-01_240828-170838 /Users/</w:t>
-      </w:r>
-      <w:proofErr w:type="spellStart"/>
-      <w:r>
-        <w:rPr>
-          <w:rFonts w:ascii="Menlo" w:hAnsi="Menlo" w:cs="Menlo"/>
-          <w:color w:val="FFFFFF" w:themeColor="background1"/>
-          <w:kern w:val="0"/>
-          <w:sz w:val="18"/>
-          <w:szCs w:val="18"/>
-          <w:highlight w:val="black"/>
-          <w:lang w:val="it-IT"/>
+          <w:lang w:val="en-US"/>
+        </w:rPr>
+        <w:t xml:space="preserve"> -r </w:t>
+      </w:r>
+      <w:hyperlink r:id="rId5" w:history="1">
+        <w:r>
+          <w:rPr>
+            <w:rStyle w:val="Hyperlink"/>
+            <w:rFonts w:ascii="Menlo" w:hAnsi="Menlo" w:cs="Menlo"/>
+            <w:kern w:val="0"/>
+            <w:sz w:val="18"/>
+            <w:szCs w:val="18"/>
+            <w:highlight w:val="black"/>
+            <w:lang w:val="en-US"/>
+          </w:rPr>
+          <w:t>luigi.petrucco@10.0.0.7:/myshare/cantieri/exports/</w:t>
+        </w:r>
+        <w:r>
+          <w:rPr>
+            <w:rStyle w:val="Hyperlink"/>
+            <w:rFonts w:ascii="Menlo" w:hAnsi="Menlo" w:cs="Menlo"/>
+            <w:kern w:val="0"/>
+            <w:sz w:val="18"/>
+            <w:szCs w:val="18"/>
+            <w:highlight w:val="black"/>
+            <w:lang w:val="en-GB"/>
+          </w:rPr>
+          <w:t>exported_da2023-12-01-a-2024-06-01_240829-133214</w:t>
+        </w:r>
+      </w:hyperlink>
+      <w:r>
+        <w:rPr>
+          <w:rFonts w:ascii="Menlo" w:hAnsi="Menlo" w:cs="Menlo"/>
+          <w:color w:val="FFFFFF" w:themeColor="background1"/>
+          <w:kern w:val="0"/>
+          <w:sz w:val="18"/>
+          <w:szCs w:val="18"/>
+          <w:highlight w:val="black"/>
+          <w:lang w:val="en-GB"/>
+        </w:rPr>
+        <w:t xml:space="preserve"> </w:t>
+      </w:r>
+      <w:r>
+        <w:rPr>
+          <w:rFonts w:ascii="Menlo" w:hAnsi="Menlo" w:cs="Menlo"/>
+          <w:color w:val="FFFFFF" w:themeColor="background1"/>
+          <w:kern w:val="0"/>
+          <w:sz w:val="18"/>
+          <w:szCs w:val="18"/>
+          <w:highlight w:val="black"/>
+          <w:lang w:val="en-US"/>
+        </w:rPr>
+        <w:t>/Users/</w:t>
+      </w:r>
+      <w:proofErr w:type="spellStart"/>
+      <w:r>
+        <w:rPr>
+          <w:rFonts w:ascii="Menlo" w:hAnsi="Menlo" w:cs="Menlo"/>
+          <w:color w:val="FFFFFF" w:themeColor="background1"/>
+          <w:kern w:val="0"/>
+          <w:sz w:val="18"/>
+          <w:szCs w:val="18"/>
+          <w:highlight w:val="black"/>
+          <w:lang w:val="en-US"/>
         </w:rPr>
         <w:t>vigji</w:t>
       </w:r>
@@ -1168,7 +1234,7 @@
           <w:sz w:val="18"/>
           <w:szCs w:val="18"/>
           <w:highlight w:val="black"/>
-          <w:lang w:val="it-IT"/>
+          <w:lang w:val="en-US"/>
         </w:rPr>
         <w:t>/Desktop/</w:t>
       </w:r>
@@ -1181,7 +1247,7 @@
           <w:sz w:val="18"/>
           <w:szCs w:val="18"/>
           <w:highlight w:val="black"/>
-          <w:lang w:val="it-IT"/>
+          <w:lang w:val="en-US"/>
         </w:rPr>
         <w:t>my_copied_folder</w:t>
       </w:r>
@@ -1523,7 +1589,7 @@
                     </pic:cNvPicPr>
                   </pic:nvPicPr>
                   <pic:blipFill>
-                    <a:blip r:embed="rId5">
+                    <a:blip r:embed="rId6">
                       <a:extLst>
                         <a:ext uri="{28A0092B-C50C-407E-A947-70E740481C1C}">
                           <a14:useLocalDpi xmlns:a14="http://schemas.microsoft.com/office/drawing/2010/main" val="0"/>
@@ -1683,7 +1749,7 @@
                     </pic:cNvPicPr>
                   </pic:nvPicPr>
                   <pic:blipFill>
-                    <a:blip r:embed="rId6">
+                    <a:blip r:embed="rId7">
                       <a:extLst>
                         <a:ext uri="{28A0092B-C50C-407E-A947-70E740481C1C}">
                           <a14:useLocalDpi xmlns:a14="http://schemas.microsoft.com/office/drawing/2010/main" val="0"/>

</xml_diff>